<commit_message>
AUTO FROM WORK 11.05.2022 16:07:57,34
</commit_message>
<xml_diff>
--- a/2-kurs/2-2/KURS/Любаль/Записка Любаль.docx
+++ b/2-kurs/2-2/KURS/Любаль/Записка Любаль.docx
@@ -16036,7 +16036,6 @@
                     <w:rFonts w:ascii="Cambria Math" w:hAnsi="Cambria Math"/>
                     <w:sz w:val="36"/>
                     <w:szCs w:val="28"/>
-                    <w:lang w:val="en-US"/>
                   </w:rPr>
                   <m:t>пк</m:t>
                 </m:r>
@@ -16091,7 +16090,6 @@
                 <w:rFonts w:ascii="Cambria Math" w:hAnsi="Cambria Math"/>
                 <w:sz w:val="36"/>
                 <w:szCs w:val="28"/>
-                <w:lang w:val="en-US"/>
               </w:rPr>
               <m:t>)</m:t>
             </m:r>
@@ -16342,8 +16340,6 @@
         </w:rPr>
         <w:t>=50 мин=5/6 часа.</w:t>
       </w:r>
-      <w:bookmarkStart w:id="67" w:name="_GoBack"/>
-      <w:bookmarkEnd w:id="67"/>
     </w:p>
     <w:p>
       <w:pPr>
@@ -16437,15 +16433,7 @@
               <w:sz w:val="32"/>
               <w:szCs w:val="28"/>
             </w:rPr>
-            <m:t>=44.7</m:t>
-          </m:r>
-          <m:r>
-            <w:rPr>
-              <w:rFonts w:ascii="Cambria Math" w:hAnsi="Cambria Math"/>
-              <w:sz w:val="32"/>
-              <w:szCs w:val="28"/>
-            </w:rPr>
-            <m:t>4</m:t>
+            <m:t>=44.74</m:t>
           </m:r>
         </m:oMath>
       </m:oMathPara>
@@ -16548,7 +16536,16 @@
             <w:vertAlign w:val="subscript"/>
             <w:lang w:val="en-US"/>
           </w:rPr>
-          <m:t>n×</m:t>
+          <m:t>n</m:t>
+        </m:r>
+        <m:r>
+          <w:rPr>
+            <w:rFonts w:ascii="Cambria Math" w:hAnsi="Cambria Math"/>
+            <w:sz w:val="28"/>
+            <w:szCs w:val="28"/>
+            <w:vertAlign w:val="subscript"/>
+          </w:rPr>
+          <m:t>×</m:t>
         </m:r>
         <m:sSub>
           <m:sSubPr>
@@ -16710,63 +16707,7 @@
               <w:sz w:val="28"/>
               <w:szCs w:val="28"/>
             </w:rPr>
-            <m:t>Трп=</m:t>
-          </m:r>
-          <m:r>
-            <w:rPr>
-              <w:rFonts w:ascii="Cambria Math" w:hAnsi="Cambria Math"/>
-              <w:sz w:val="28"/>
-              <w:szCs w:val="28"/>
-            </w:rPr>
-            <m:t>44,74</m:t>
-          </m:r>
-          <m:r>
-            <w:rPr>
-              <w:rFonts w:ascii="Cambria Math" w:hAnsi="Cambria Math"/>
-              <w:sz w:val="28"/>
-              <w:szCs w:val="28"/>
-            </w:rPr>
-            <m:t xml:space="preserve"> ×0,83=3</m:t>
-          </m:r>
-          <m:r>
-            <w:rPr>
-              <w:rFonts w:ascii="Cambria Math" w:hAnsi="Cambria Math"/>
-              <w:sz w:val="28"/>
-              <w:szCs w:val="28"/>
-            </w:rPr>
-            <m:t>7</m:t>
-          </m:r>
-          <m:r>
-            <w:rPr>
-              <w:rFonts w:ascii="Cambria Math" w:hAnsi="Cambria Math"/>
-              <w:sz w:val="28"/>
-              <w:szCs w:val="28"/>
-            </w:rPr>
-            <m:t>,</m:t>
-          </m:r>
-          <m:r>
-            <w:rPr>
-              <w:rFonts w:ascii="Cambria Math" w:hAnsi="Cambria Math"/>
-              <w:sz w:val="28"/>
-              <w:szCs w:val="28"/>
-            </w:rPr>
-            <m:t>13</m:t>
-          </m:r>
-          <m:r>
-            <w:rPr>
-              <w:rFonts w:ascii="Cambria Math" w:hAnsi="Cambria Math"/>
-              <w:sz w:val="28"/>
-              <w:szCs w:val="28"/>
-            </w:rPr>
-            <m:t xml:space="preserve"> ч</m:t>
-          </m:r>
-          <m:r>
-            <w:rPr>
-              <w:rFonts w:ascii="Cambria Math" w:hAnsi="Cambria Math"/>
-              <w:sz w:val="28"/>
-              <w:szCs w:val="28"/>
-            </w:rPr>
-            <m:t>.</m:t>
+            <m:t>Трп=44,74 ×0,83=37,13 ч.</m:t>
           </m:r>
         </m:oMath>
       </m:oMathPara>
@@ -17495,9 +17436,9 @@
           <w:rFonts w:ascii="Times New Roman" w:hAnsi="Times New Roman"/>
         </w:rPr>
       </w:pPr>
-      <w:bookmarkStart w:id="68" w:name="_Toc99359345"/>
-      <w:bookmarkStart w:id="69" w:name="_Toc99359397"/>
-      <w:bookmarkStart w:id="70" w:name="_Toc99360269"/>
+      <w:bookmarkStart w:id="67" w:name="_Toc99359345"/>
+      <w:bookmarkStart w:id="68" w:name="_Toc99359397"/>
+      <w:bookmarkStart w:id="69" w:name="_Toc99360269"/>
       <w:r>
         <w:rPr>
           <w:rFonts w:ascii="Times New Roman" w:hAnsi="Times New Roman"/>
@@ -17505,9 +17446,9 @@
         <w:lastRenderedPageBreak/>
         <w:t>Заключение</w:t>
       </w:r>
+      <w:bookmarkEnd w:id="67"/>
       <w:bookmarkEnd w:id="68"/>
       <w:bookmarkEnd w:id="69"/>
-      <w:bookmarkEnd w:id="70"/>
     </w:p>
     <w:p>
       <w:pPr>
@@ -17681,13 +17622,13 @@
         </w:rPr>
         <w:br w:type="page"/>
       </w:r>
-      <w:bookmarkStart w:id="71" w:name="_Toc210813382"/>
-      <w:bookmarkStart w:id="72" w:name="_Toc86569679"/>
-      <w:bookmarkStart w:id="73" w:name="_Toc86568966"/>
-      <w:bookmarkStart w:id="74" w:name="_Toc86486012"/>
-      <w:bookmarkStart w:id="75" w:name="_Toc86485674"/>
-      <w:bookmarkStart w:id="76" w:name="_Toc30404089"/>
-      <w:bookmarkStart w:id="77" w:name="_Toc30404046"/>
+      <w:bookmarkStart w:id="70" w:name="_Toc210813382"/>
+      <w:bookmarkStart w:id="71" w:name="_Toc86569679"/>
+      <w:bookmarkStart w:id="72" w:name="_Toc86568966"/>
+      <w:bookmarkStart w:id="73" w:name="_Toc86486012"/>
+      <w:bookmarkStart w:id="74" w:name="_Toc86485674"/>
+      <w:bookmarkStart w:id="75" w:name="_Toc30404089"/>
+      <w:bookmarkStart w:id="76" w:name="_Toc30404046"/>
       <w:r>
         <w:rPr>
           <w:rFonts w:ascii="Times New Roman" w:hAnsi="Times New Roman"/>
@@ -17695,13 +17636,13 @@
         <w:lastRenderedPageBreak/>
         <w:t xml:space="preserve">Список </w:t>
       </w:r>
+      <w:bookmarkEnd w:id="70"/>
       <w:bookmarkEnd w:id="71"/>
       <w:bookmarkEnd w:id="72"/>
       <w:bookmarkEnd w:id="73"/>
       <w:bookmarkEnd w:id="74"/>
       <w:bookmarkEnd w:id="75"/>
       <w:bookmarkEnd w:id="76"/>
-      <w:bookmarkEnd w:id="77"/>
       <w:r>
         <w:rPr>
           <w:rFonts w:ascii="Times New Roman" w:hAnsi="Times New Roman"/>
@@ -17726,12 +17667,12 @@
       <w:pPr>
         <w:numPr>
           <w:ilvl w:val="0"/>
-          <w:numId w:val="18"/>
+          <w:numId w:val="26"/>
         </w:numPr>
         <w:tabs>
           <w:tab w:val="left" w:pos="851"/>
         </w:tabs>
-        <w:ind w:left="0" w:firstLine="851"/>
+        <w:ind w:left="851"/>
         <w:jc w:val="both"/>
         <w:rPr>
           <w:sz w:val="28"/>
@@ -17750,12 +17691,12 @@
       <w:pPr>
         <w:numPr>
           <w:ilvl w:val="0"/>
-          <w:numId w:val="18"/>
+          <w:numId w:val="26"/>
         </w:numPr>
         <w:tabs>
           <w:tab w:val="left" w:pos="851"/>
         </w:tabs>
-        <w:ind w:left="0" w:firstLine="851"/>
+        <w:ind w:left="851"/>
         <w:jc w:val="both"/>
         <w:rPr>
           <w:sz w:val="28"/>
@@ -17774,12 +17715,12 @@
       <w:pPr>
         <w:numPr>
           <w:ilvl w:val="0"/>
-          <w:numId w:val="18"/>
+          <w:numId w:val="26"/>
         </w:numPr>
         <w:tabs>
           <w:tab w:val="left" w:pos="851"/>
         </w:tabs>
-        <w:ind w:left="0" w:firstLine="851"/>
+        <w:ind w:left="851"/>
         <w:jc w:val="both"/>
         <w:rPr>
           <w:sz w:val="28"/>
@@ -17796,14 +17737,94 @@
     </w:p>
     <w:p>
       <w:pPr>
+        <w:pStyle w:val="aff0"/>
         <w:numPr>
           <w:ilvl w:val="0"/>
-          <w:numId w:val="18"/>
+          <w:numId w:val="26"/>
+        </w:numPr>
+        <w:suppressAutoHyphens/>
+        <w:ind w:left="851"/>
+        <w:jc w:val="both"/>
+        <w:rPr>
+          <w:sz w:val="28"/>
+          <w:szCs w:val="28"/>
+        </w:rPr>
+      </w:pPr>
+      <w:proofErr w:type="spellStart"/>
+      <w:r>
+        <w:rPr>
+          <w:sz w:val="28"/>
+          <w:szCs w:val="28"/>
+        </w:rPr>
+        <w:t>Албахари</w:t>
+      </w:r>
+      <w:proofErr w:type="spellEnd"/>
+      <w:r>
+        <w:rPr>
+          <w:sz w:val="28"/>
+          <w:szCs w:val="28"/>
+        </w:rPr>
+        <w:t xml:space="preserve">, Д. C# 7.0. Справочник. Полное описание языка / Д. </w:t>
+      </w:r>
+      <w:proofErr w:type="spellStart"/>
+      <w:r>
+        <w:rPr>
+          <w:sz w:val="28"/>
+          <w:szCs w:val="28"/>
+        </w:rPr>
+        <w:t>Албахари</w:t>
+      </w:r>
+      <w:proofErr w:type="spellEnd"/>
+      <w:r>
+        <w:rPr>
+          <w:sz w:val="28"/>
+          <w:szCs w:val="28"/>
+        </w:rPr>
+        <w:t xml:space="preserve">, Б. </w:t>
+      </w:r>
+      <w:proofErr w:type="spellStart"/>
+      <w:r>
+        <w:rPr>
+          <w:sz w:val="28"/>
+          <w:szCs w:val="28"/>
+        </w:rPr>
+        <w:t>Албахари</w:t>
+      </w:r>
+      <w:proofErr w:type="spellEnd"/>
+      <w:r>
+        <w:rPr>
+          <w:sz w:val="28"/>
+          <w:szCs w:val="28"/>
+        </w:rPr>
+        <w:t xml:space="preserve"> — СПб.: ООО «</w:t>
+      </w:r>
+      <w:proofErr w:type="spellStart"/>
+      <w:r>
+        <w:rPr>
+          <w:sz w:val="28"/>
+          <w:szCs w:val="28"/>
+        </w:rPr>
+        <w:t>Альфакнига</w:t>
+      </w:r>
+      <w:proofErr w:type="spellEnd"/>
+      <w:r>
+        <w:rPr>
+          <w:sz w:val="28"/>
+          <w:szCs w:val="28"/>
+        </w:rPr>
+        <w:t>», 2018.</w:t>
+      </w:r>
+    </w:p>
+    <w:p>
+      <w:pPr>
+        <w:numPr>
+          <w:ilvl w:val="0"/>
+          <w:numId w:val="26"/>
         </w:numPr>
         <w:tabs>
           <w:tab w:val="left" w:pos="851"/>
         </w:tabs>
-        <w:ind w:left="0" w:firstLine="851"/>
+        <w:ind w:left="851"/>
         <w:jc w:val="both"/>
         <w:rPr>
           <w:sz w:val="28"/>
@@ -17836,16 +17857,39 @@
     </w:p>
     <w:p>
       <w:pPr>
+        <w:pStyle w:val="aff0"/>
         <w:numPr>
           <w:ilvl w:val="0"/>
-          <w:numId w:val="18"/>
+          <w:numId w:val="26"/>
+        </w:numPr>
+        <w:suppressAutoHyphens/>
+        <w:ind w:left="851"/>
+        <w:jc w:val="both"/>
+        <w:rPr>
+          <w:sz w:val="28"/>
+          <w:szCs w:val="28"/>
+        </w:rPr>
+      </w:pPr>
+      <w:r>
+        <w:rPr>
+          <w:sz w:val="28"/>
+          <w:szCs w:val="28"/>
+        </w:rPr>
+        <w:t>Павловская, Т.А. C#. Программирование на языке высокого уровня / Т.А. Павловская. —  СПб.: Питер, 2015.</w:t>
+      </w:r>
+    </w:p>
+    <w:p>
+      <w:pPr>
+        <w:numPr>
+          <w:ilvl w:val="0"/>
+          <w:numId w:val="26"/>
         </w:numPr>
         <w:tabs>
           <w:tab w:val="left" w:pos="289"/>
           <w:tab w:val="left" w:pos="851"/>
         </w:tabs>
         <w:suppressAutoHyphens/>
-        <w:ind w:left="0" w:firstLine="851"/>
+        <w:ind w:left="851"/>
         <w:jc w:val="both"/>
         <w:rPr>
           <w:sz w:val="28"/>
@@ -17899,6 +17943,182 @@
           <w:szCs w:val="28"/>
         </w:rPr>
         <w:t>. – 2-е изд. – СПб.: Питер, 2007. – 554 с. (Библиотека программиста)</w:t>
+      </w:r>
+    </w:p>
+    <w:p>
+      <w:pPr>
+        <w:pStyle w:val="aff0"/>
+        <w:numPr>
+          <w:ilvl w:val="0"/>
+          <w:numId w:val="26"/>
+        </w:numPr>
+        <w:suppressAutoHyphens/>
+        <w:ind w:left="851"/>
+        <w:jc w:val="both"/>
+        <w:rPr>
+          <w:sz w:val="28"/>
+          <w:szCs w:val="28"/>
+        </w:rPr>
+      </w:pPr>
+      <w:proofErr w:type="spellStart"/>
+      <w:r>
+        <w:rPr>
+          <w:sz w:val="28"/>
+          <w:szCs w:val="28"/>
+        </w:rPr>
+        <w:t>Стиллмен</w:t>
+      </w:r>
+      <w:proofErr w:type="spellEnd"/>
+      <w:r>
+        <w:rPr>
+          <w:sz w:val="28"/>
+          <w:szCs w:val="28"/>
+        </w:rPr>
+        <w:t xml:space="preserve">, Э. Изучаем С# / Э. </w:t>
+      </w:r>
+      <w:proofErr w:type="spellStart"/>
+      <w:r>
+        <w:rPr>
+          <w:sz w:val="28"/>
+          <w:szCs w:val="28"/>
+        </w:rPr>
+        <w:t>Стиллмен</w:t>
+      </w:r>
+      <w:proofErr w:type="spellEnd"/>
+      <w:r>
+        <w:rPr>
+          <w:sz w:val="28"/>
+          <w:szCs w:val="28"/>
+        </w:rPr>
+        <w:t>, Дж. Грин. СПб.: Питер, 2014</w:t>
+      </w:r>
+    </w:p>
+    <w:p>
+      <w:pPr>
+        <w:pStyle w:val="aff0"/>
+        <w:numPr>
+          <w:ilvl w:val="0"/>
+          <w:numId w:val="26"/>
+        </w:numPr>
+        <w:suppressAutoHyphens/>
+        <w:ind w:left="851"/>
+        <w:jc w:val="both"/>
+        <w:rPr>
+          <w:sz w:val="28"/>
+          <w:szCs w:val="28"/>
+        </w:rPr>
+      </w:pPr>
+      <w:proofErr w:type="spellStart"/>
+      <w:r>
+        <w:rPr>
+          <w:sz w:val="28"/>
+          <w:szCs w:val="28"/>
+        </w:rPr>
+        <w:t>Троелсен</w:t>
+      </w:r>
+      <w:proofErr w:type="spellEnd"/>
+      <w:r>
+        <w:rPr>
+          <w:sz w:val="28"/>
+          <w:szCs w:val="28"/>
+        </w:rPr>
+        <w:t xml:space="preserve">, Э. Язык программирования C# 7 и платформы .NET и .NET </w:t>
+      </w:r>
+      <w:proofErr w:type="spellStart"/>
+      <w:r>
+        <w:rPr>
+          <w:sz w:val="28"/>
+          <w:szCs w:val="28"/>
+        </w:rPr>
+        <w:t>Core</w:t>
+      </w:r>
+      <w:proofErr w:type="spellEnd"/>
+      <w:r>
+        <w:rPr>
+          <w:sz w:val="28"/>
+          <w:szCs w:val="28"/>
+        </w:rPr>
+        <w:t xml:space="preserve"> / Эндрю </w:t>
+      </w:r>
+      <w:proofErr w:type="spellStart"/>
+      <w:r>
+        <w:rPr>
+          <w:sz w:val="28"/>
+          <w:szCs w:val="28"/>
+        </w:rPr>
+        <w:t>Троелсен</w:t>
+      </w:r>
+      <w:proofErr w:type="spellEnd"/>
+      <w:r>
+        <w:rPr>
+          <w:sz w:val="28"/>
+          <w:szCs w:val="28"/>
+        </w:rPr>
+        <w:t xml:space="preserve">, Филипп </w:t>
+      </w:r>
+      <w:proofErr w:type="spellStart"/>
+      <w:r>
+        <w:rPr>
+          <w:sz w:val="28"/>
+          <w:szCs w:val="28"/>
+        </w:rPr>
+        <w:t>Джепикс</w:t>
+      </w:r>
+      <w:proofErr w:type="spellEnd"/>
+      <w:r>
+        <w:rPr>
+          <w:sz w:val="28"/>
+          <w:szCs w:val="28"/>
+        </w:rPr>
+        <w:t xml:space="preserve"> — СПб.: ООО «Диалектика», 2018 </w:t>
+      </w:r>
+    </w:p>
+    <w:p>
+      <w:pPr>
+        <w:pStyle w:val="aff0"/>
+        <w:numPr>
+          <w:ilvl w:val="0"/>
+          <w:numId w:val="26"/>
+        </w:numPr>
+        <w:suppressAutoHyphens/>
+        <w:ind w:left="851"/>
+        <w:jc w:val="both"/>
+        <w:rPr>
+          <w:sz w:val="28"/>
+          <w:szCs w:val="28"/>
+        </w:rPr>
+      </w:pPr>
+      <w:proofErr w:type="spellStart"/>
+      <w:r>
+        <w:rPr>
+          <w:sz w:val="28"/>
+          <w:szCs w:val="28"/>
+        </w:rPr>
+        <w:t>Фленов</w:t>
+      </w:r>
+      <w:proofErr w:type="spellEnd"/>
+      <w:r>
+        <w:rPr>
+          <w:sz w:val="28"/>
+          <w:szCs w:val="28"/>
+        </w:rPr>
+        <w:t xml:space="preserve">, М. Е. Библия C# / М. Е. </w:t>
+      </w:r>
+      <w:proofErr w:type="spellStart"/>
+      <w:r>
+        <w:rPr>
+          <w:sz w:val="28"/>
+          <w:szCs w:val="28"/>
+        </w:rPr>
+        <w:t>Фленов</w:t>
+      </w:r>
+      <w:proofErr w:type="spellEnd"/>
+      <w:r>
+        <w:rPr>
+          <w:sz w:val="28"/>
+          <w:szCs w:val="28"/>
+        </w:rPr>
+        <w:t xml:space="preserve"> — СПб.: БХВ-Петербург, 2019</w:t>
       </w:r>
     </w:p>
     <w:p>
@@ -17906,7 +18126,7 @@
         <w:pStyle w:val="28"/>
         <w:numPr>
           <w:ilvl w:val="0"/>
-          <w:numId w:val="18"/>
+          <w:numId w:val="26"/>
         </w:numPr>
         <w:shd w:val="clear" w:color="auto" w:fill="auto"/>
         <w:tabs>
@@ -17914,73 +18134,58 @@
           <w:tab w:val="left" w:pos="851"/>
         </w:tabs>
         <w:spacing w:after="0" w:line="240" w:lineRule="auto"/>
-        <w:ind w:left="0" w:firstLine="851"/>
+        <w:ind w:left="851"/>
         <w:jc w:val="both"/>
         <w:rPr>
           <w:sz w:val="28"/>
           <w:szCs w:val="28"/>
         </w:rPr>
       </w:pPr>
-      <w:r>
-        <w:rPr>
-          <w:sz w:val="28"/>
-          <w:szCs w:val="28"/>
-        </w:rPr>
-        <w:t>Фролов, А. В. Язык С#. Самоучитель. / Г. В. Фролов, А. В. Фролов - М.: ДИАЛОГ-МИФИ, 2003. - 560 с.</w:t>
+      <w:proofErr w:type="spellStart"/>
+      <w:r>
+        <w:rPr>
+          <w:sz w:val="28"/>
+          <w:szCs w:val="28"/>
+        </w:rPr>
+        <w:t>Шилдт</w:t>
+      </w:r>
+      <w:proofErr w:type="spellEnd"/>
+      <w:r>
+        <w:rPr>
+          <w:sz w:val="28"/>
+          <w:szCs w:val="28"/>
+        </w:rPr>
+        <w:t xml:space="preserve"> Г. С# 4.0: полное руководство / Г. </w:t>
+      </w:r>
+      <w:proofErr w:type="spellStart"/>
+      <w:r>
+        <w:rPr>
+          <w:sz w:val="28"/>
+          <w:szCs w:val="28"/>
+        </w:rPr>
+        <w:t>Шилдт</w:t>
+      </w:r>
+      <w:proofErr w:type="spellEnd"/>
+      <w:r>
+        <w:rPr>
+          <w:sz w:val="28"/>
+          <w:szCs w:val="28"/>
+        </w:rPr>
+        <w:t>. – М.: ООО «И.Д. Вильямс», 2011. -1056 с.: ил.</w:t>
       </w:r>
     </w:p>
     <w:p>
       <w:pPr>
-        <w:pStyle w:val="28"/>
-        <w:numPr>
-          <w:ilvl w:val="0"/>
-          <w:numId w:val="18"/>
-        </w:numPr>
-        <w:shd w:val="clear" w:color="auto" w:fill="auto"/>
-        <w:tabs>
-          <w:tab w:val="left" w:pos="289"/>
-          <w:tab w:val="left" w:pos="851"/>
-        </w:tabs>
-        <w:spacing w:after="0" w:line="240" w:lineRule="auto"/>
-        <w:ind w:left="0" w:firstLine="851"/>
+        <w:suppressAutoHyphens/>
+        <w:ind w:firstLine="851"/>
         <w:jc w:val="both"/>
         <w:rPr>
           <w:sz w:val="28"/>
           <w:szCs w:val="28"/>
         </w:rPr>
       </w:pPr>
-      <w:proofErr w:type="spellStart"/>
-      <w:r>
-        <w:rPr>
-          <w:sz w:val="28"/>
-          <w:szCs w:val="28"/>
-        </w:rPr>
-        <w:t>Шилдт</w:t>
-      </w:r>
-      <w:proofErr w:type="spellEnd"/>
-      <w:r>
-        <w:rPr>
-          <w:sz w:val="28"/>
-          <w:szCs w:val="28"/>
-        </w:rPr>
-        <w:t xml:space="preserve"> Г. С# 4.0: полное руководство / Г. </w:t>
-      </w:r>
-      <w:proofErr w:type="spellStart"/>
-      <w:r>
-        <w:rPr>
-          <w:sz w:val="28"/>
-          <w:szCs w:val="28"/>
-        </w:rPr>
-        <w:t>Шилдт</w:t>
-      </w:r>
-      <w:proofErr w:type="spellEnd"/>
-      <w:r>
-        <w:rPr>
-          <w:sz w:val="28"/>
-          <w:szCs w:val="28"/>
-        </w:rPr>
-        <w:t>. – М.: ООО «И.Д. Вильямс», 2011. -1056 с.: ил.</w:t>
-      </w:r>
+      <w:bookmarkStart w:id="77" w:name="_GoBack"/>
+      <w:bookmarkEnd w:id="77"/>
     </w:p>
     <w:p>
       <w:pPr>
@@ -19224,7 +19429,7 @@
         <v:path o:extrusionok="f" gradientshapeok="t" o:connecttype="rect"/>
         <o:lock v:ext="edit" aspectratio="t"/>
       </v:shapetype>
-      <v:shape id="_x0000_i1050" type="#_x0000_t75" style="width:2.15pt;height:2.15pt" o:bullet="t">
+      <v:shape id="_x0000_i1027" type="#_x0000_t75" style="width:2.25pt;height:2.25pt" o:bullet="t">
         <v:imagedata r:id="rId1" o:title=""/>
       </v:shape>
     </w:pict>
@@ -20822,6 +21027,92 @@
     </w:lvl>
   </w:abstractNum>
   <w:abstractNum w:abstractNumId="15" w15:restartNumberingAfterBreak="0">
+    <w:nsid w:val="4D822A22"/>
+    <w:multiLevelType w:val="hybridMultilevel"/>
+    <w:tmpl w:val="3C2A9F0A"/>
+    <w:lvl w:ilvl="0" w:tplc="0419000F">
+      <w:start w:val="1"/>
+      <w:numFmt w:val="decimal"/>
+      <w:lvlText w:val="%1."/>
+      <w:lvlJc w:val="left"/>
+      <w:pPr>
+        <w:ind w:left="1571" w:hanging="360"/>
+      </w:pPr>
+    </w:lvl>
+    <w:lvl w:ilvl="1" w:tplc="04190019" w:tentative="1">
+      <w:start w:val="1"/>
+      <w:numFmt w:val="lowerLetter"/>
+      <w:lvlText w:val="%2."/>
+      <w:lvlJc w:val="left"/>
+      <w:pPr>
+        <w:ind w:left="2291" w:hanging="360"/>
+      </w:pPr>
+    </w:lvl>
+    <w:lvl w:ilvl="2" w:tplc="0419001B" w:tentative="1">
+      <w:start w:val="1"/>
+      <w:numFmt w:val="lowerRoman"/>
+      <w:lvlText w:val="%3."/>
+      <w:lvlJc w:val="right"/>
+      <w:pPr>
+        <w:ind w:left="3011" w:hanging="180"/>
+      </w:pPr>
+    </w:lvl>
+    <w:lvl w:ilvl="3" w:tplc="0419000F" w:tentative="1">
+      <w:start w:val="1"/>
+      <w:numFmt w:val="decimal"/>
+      <w:lvlText w:val="%4."/>
+      <w:lvlJc w:val="left"/>
+      <w:pPr>
+        <w:ind w:left="3731" w:hanging="360"/>
+      </w:pPr>
+    </w:lvl>
+    <w:lvl w:ilvl="4" w:tplc="04190019" w:tentative="1">
+      <w:start w:val="1"/>
+      <w:numFmt w:val="lowerLetter"/>
+      <w:lvlText w:val="%5."/>
+      <w:lvlJc w:val="left"/>
+      <w:pPr>
+        <w:ind w:left="4451" w:hanging="360"/>
+      </w:pPr>
+    </w:lvl>
+    <w:lvl w:ilvl="5" w:tplc="0419001B" w:tentative="1">
+      <w:start w:val="1"/>
+      <w:numFmt w:val="lowerRoman"/>
+      <w:lvlText w:val="%6."/>
+      <w:lvlJc w:val="right"/>
+      <w:pPr>
+        <w:ind w:left="5171" w:hanging="180"/>
+      </w:pPr>
+    </w:lvl>
+    <w:lvl w:ilvl="6" w:tplc="0419000F" w:tentative="1">
+      <w:start w:val="1"/>
+      <w:numFmt w:val="decimal"/>
+      <w:lvlText w:val="%7."/>
+      <w:lvlJc w:val="left"/>
+      <w:pPr>
+        <w:ind w:left="5891" w:hanging="360"/>
+      </w:pPr>
+    </w:lvl>
+    <w:lvl w:ilvl="7" w:tplc="04190019" w:tentative="1">
+      <w:start w:val="1"/>
+      <w:numFmt w:val="lowerLetter"/>
+      <w:lvlText w:val="%8."/>
+      <w:lvlJc w:val="left"/>
+      <w:pPr>
+        <w:ind w:left="6611" w:hanging="360"/>
+      </w:pPr>
+    </w:lvl>
+    <w:lvl w:ilvl="8" w:tplc="0419001B" w:tentative="1">
+      <w:start w:val="1"/>
+      <w:numFmt w:val="lowerRoman"/>
+      <w:lvlText w:val="%9."/>
+      <w:lvlJc w:val="right"/>
+      <w:pPr>
+        <w:ind w:left="7331" w:hanging="180"/>
+      </w:pPr>
+    </w:lvl>
+  </w:abstractNum>
+  <w:abstractNum w:abstractNumId="16" w15:restartNumberingAfterBreak="0">
     <w:nsid w:val="4F9434B5"/>
     <w:multiLevelType w:val="hybridMultilevel"/>
     <w:tmpl w:val="6738548A"/>
@@ -20934,7 +21225,7 @@
       </w:rPr>
     </w:lvl>
   </w:abstractNum>
-  <w:abstractNum w:abstractNumId="16" w15:restartNumberingAfterBreak="0">
+  <w:abstractNum w:abstractNumId="17" w15:restartNumberingAfterBreak="0">
     <w:nsid w:val="5E0A77D0"/>
     <w:multiLevelType w:val="multilevel"/>
     <w:tmpl w:val="EAAC64F0"/>
@@ -21049,7 +21340,7 @@
       </w:pPr>
     </w:lvl>
   </w:abstractNum>
-  <w:abstractNum w:abstractNumId="17" w15:restartNumberingAfterBreak="0">
+  <w:abstractNum w:abstractNumId="18" w15:restartNumberingAfterBreak="0">
     <w:nsid w:val="5F691823"/>
     <w:multiLevelType w:val="hybridMultilevel"/>
     <w:tmpl w:val="DB946E32"/>
@@ -21162,7 +21453,7 @@
       </w:rPr>
     </w:lvl>
   </w:abstractNum>
-  <w:abstractNum w:abstractNumId="18" w15:restartNumberingAfterBreak="0">
+  <w:abstractNum w:abstractNumId="19" w15:restartNumberingAfterBreak="0">
     <w:nsid w:val="666C17DB"/>
     <w:multiLevelType w:val="hybridMultilevel"/>
     <w:tmpl w:val="B6A20E4A"/>
@@ -21302,7 +21593,7 @@
       </w:rPr>
     </w:lvl>
   </w:abstractNum>
-  <w:abstractNum w:abstractNumId="19" w15:restartNumberingAfterBreak="0">
+  <w:abstractNum w:abstractNumId="20" w15:restartNumberingAfterBreak="0">
     <w:nsid w:val="6B130918"/>
     <w:multiLevelType w:val="hybridMultilevel"/>
     <w:tmpl w:val="7D52554C"/>
@@ -21415,7 +21706,7 @@
       </w:rPr>
     </w:lvl>
   </w:abstractNum>
-  <w:abstractNum w:abstractNumId="20" w15:restartNumberingAfterBreak="0">
+  <w:abstractNum w:abstractNumId="21" w15:restartNumberingAfterBreak="0">
     <w:nsid w:val="6C8E4345"/>
     <w:multiLevelType w:val="hybridMultilevel"/>
     <w:tmpl w:val="E5AA5234"/>
@@ -21555,7 +21846,7 @@
       </w:rPr>
     </w:lvl>
   </w:abstractNum>
-  <w:abstractNum w:abstractNumId="21" w15:restartNumberingAfterBreak="0">
+  <w:abstractNum w:abstractNumId="22" w15:restartNumberingAfterBreak="0">
     <w:nsid w:val="753E0F38"/>
     <w:multiLevelType w:val="singleLevel"/>
     <w:tmpl w:val="EFB0D592"/>
@@ -21577,7 +21868,7 @@
       </w:rPr>
     </w:lvl>
   </w:abstractNum>
-  <w:abstractNum w:abstractNumId="22" w15:restartNumberingAfterBreak="0">
+  <w:abstractNum w:abstractNumId="23" w15:restartNumberingAfterBreak="0">
     <w:nsid w:val="7A850123"/>
     <w:multiLevelType w:val="hybridMultilevel"/>
     <w:tmpl w:val="AB485BEE"/>
@@ -21691,7 +21982,7 @@
     </w:lvl>
   </w:abstractNum>
   <w:num w:numId="1">
-    <w:abstractNumId w:val="16"/>
+    <w:abstractNumId w:val="17"/>
   </w:num>
   <w:num w:numId="2">
     <w:abstractNumId w:val="5"/>
@@ -21700,10 +21991,10 @@
     <w:abstractNumId w:val="11"/>
   </w:num>
   <w:num w:numId="4">
-    <w:abstractNumId w:val="16"/>
+    <w:abstractNumId w:val="17"/>
   </w:num>
   <w:num w:numId="5">
-    <w:abstractNumId w:val="21"/>
+    <w:abstractNumId w:val="22"/>
   </w:num>
   <w:num w:numId="6">
     <w:abstractNumId w:val="3"/>
@@ -21712,7 +22003,7 @@
     <w:abstractNumId w:val="13"/>
   </w:num>
   <w:num w:numId="8">
-    <w:abstractNumId w:val="20"/>
+    <w:abstractNumId w:val="21"/>
   </w:num>
   <w:num w:numId="9">
     <w:abstractNumId w:val="8"/>
@@ -21739,7 +22030,7 @@
     <w:abstractNumId w:val="1"/>
   </w:num>
   <w:num w:numId="16">
-    <w:abstractNumId w:val="15"/>
+    <w:abstractNumId w:val="16"/>
   </w:num>
   <w:num w:numId="17">
     <w:abstractNumId w:val="0"/>
@@ -21751,22 +22042,25 @@
     <w:abstractNumId w:val="12"/>
   </w:num>
   <w:num w:numId="20">
-    <w:abstractNumId w:val="18"/>
+    <w:abstractNumId w:val="19"/>
   </w:num>
   <w:num w:numId="21">
     <w:abstractNumId w:val="10"/>
   </w:num>
   <w:num w:numId="22">
-    <w:abstractNumId w:val="17"/>
+    <w:abstractNumId w:val="18"/>
   </w:num>
   <w:num w:numId="23">
-    <w:abstractNumId w:val="22"/>
+    <w:abstractNumId w:val="23"/>
   </w:num>
   <w:num w:numId="24">
-    <w:abstractNumId w:val="19"/>
+    <w:abstractNumId w:val="20"/>
   </w:num>
   <w:num w:numId="25">
     <w:abstractNumId w:val="7"/>
+  </w:num>
+  <w:num w:numId="26">
+    <w:abstractNumId w:val="15"/>
   </w:num>
   <w:numIdMacAtCleanup w:val="8"/>
 </w:numbering>
@@ -23537,7 +23831,7 @@
 </file>
 
 <file path=customXml/itemProps1.xml><?xml version="1.0" encoding="utf-8"?>
-<ds:datastoreItem xmlns:ds="http://schemas.openxmlformats.org/officeDocument/2006/customXml" ds:itemID="{A50FEEB5-BBCA-468C-AAA1-9B386545F5DF}">
+<ds:datastoreItem xmlns:ds="http://schemas.openxmlformats.org/officeDocument/2006/customXml" ds:itemID="{660FFFEB-2511-4618-894A-0B53FE8618FD}">
   <ds:schemaRefs>
     <ds:schemaRef ds:uri="http://schemas.openxmlformats.org/officeDocument/2006/bibliography"/>
   </ds:schemaRefs>

</xml_diff>